<commit_message>
upload doc e Qd
</commit_message>
<xml_diff>
--- a/Documenti/Documentazione_ocr_microservice.docx
+++ b/Documenti/Documentazione_ocr_microservice.docx
@@ -3698,8 +3698,6 @@
       <w:r>
         <w:br w:type="page"/>
       </w:r>
-      <w:bookmarkStart w:id="14" w:name="_GoBack"/>
-      <w:bookmarkEnd w:id="14"/>
     </w:p>
     <w:tbl>
       <w:tblPr>
@@ -6076,7 +6074,7 @@
         </w:trPr>
         <w:tc>
           <w:tcPr>
-            <w:tcW w:w="9629" w:type="dxa"/>
+            <w:tcW w:w="9630" w:type="dxa"/>
             <w:gridSpan w:val="2"/>
             <w:tcBorders>
               <w:top w:val="outset" w:sz="6" w:space="0" w:color="000000"/>
@@ -6138,28 +6136,28 @@
         </w:tc>
         <w:tc>
           <w:tcPr>
-            <w:tcW w:w="7684" w:type="dxa"/>
-            <w:tcBorders>
-              <w:top w:val="outset" w:sz="6" w:space="0" w:color="000000"/>
-              <w:left w:val="outset" w:sz="6" w:space="0" w:color="000000"/>
-              <w:bottom w:val="outset" w:sz="6" w:space="0" w:color="000000"/>
-              <w:right w:val="outset" w:sz="6" w:space="0" w:color="000000"/>
-            </w:tcBorders>
-          </w:tcPr>
-          <w:p>
-            <w:pPr>
-              <w:spacing w:beforeAutospacing="1"/>
-              <w:rPr>
-                <w:sz w:val="16"/>
-                <w:szCs w:val="16"/>
-              </w:rPr>
-            </w:pPr>
-            <w:r>
-              <w:rPr>
-                <w:sz w:val="16"/>
-                <w:szCs w:val="16"/>
-              </w:rPr>
-              <w:t>Tipi di utilizzo</w:t>
+            <w:tcW w:w="7685" w:type="dxa"/>
+            <w:tcBorders>
+              <w:top w:val="outset" w:sz="6" w:space="0" w:color="000000"/>
+              <w:left w:val="outset" w:sz="6" w:space="0" w:color="000000"/>
+              <w:bottom w:val="outset" w:sz="6" w:space="0" w:color="000000"/>
+              <w:right w:val="outset" w:sz="6" w:space="0" w:color="000000"/>
+            </w:tcBorders>
+          </w:tcPr>
+          <w:p>
+            <w:pPr>
+              <w:spacing w:beforeAutospacing="1"/>
+              <w:rPr>
+                <w:sz w:val="16"/>
+                <w:szCs w:val="16"/>
+              </w:rPr>
+            </w:pPr>
+            <w:r>
+              <w:rPr>
+                <w:sz w:val="16"/>
+                <w:szCs w:val="16"/>
+              </w:rPr>
+              <w:t>Servizio da linea di comando</w:t>
             </w:r>
           </w:p>
         </w:tc>
@@ -6196,7 +6194,7 @@
         </w:tc>
         <w:tc>
           <w:tcPr>
-            <w:tcW w:w="7684" w:type="dxa"/>
+            <w:tcW w:w="7685" w:type="dxa"/>
             <w:tcBorders>
               <w:top w:val="outset" w:sz="6" w:space="0" w:color="000000"/>
               <w:left w:val="outset" w:sz="6" w:space="0" w:color="000000"/>
@@ -6254,7 +6252,7 @@
         </w:tc>
         <w:tc>
           <w:tcPr>
-            <w:tcW w:w="7684" w:type="dxa"/>
+            <w:tcW w:w="7685" w:type="dxa"/>
             <w:tcBorders>
               <w:top w:val="outset" w:sz="6" w:space="0" w:color="000000"/>
               <w:left w:val="outset" w:sz="6" w:space="0" w:color="000000"/>
@@ -6315,269 +6313,28 @@
         </w:tc>
         <w:tc>
           <w:tcPr>
-            <w:tcW w:w="7684" w:type="dxa"/>
-            <w:tcBorders>
-              <w:top w:val="outset" w:sz="6" w:space="0" w:color="000000"/>
-              <w:left w:val="outset" w:sz="6" w:space="0" w:color="000000"/>
-              <w:bottom w:val="outset" w:sz="6" w:space="0" w:color="000000"/>
-              <w:right w:val="outset" w:sz="6" w:space="0" w:color="000000"/>
-            </w:tcBorders>
-          </w:tcPr>
-          <w:p>
-            <w:pPr>
-              <w:spacing w:beforeAutospacing="1"/>
-              <w:rPr>
-                <w:sz w:val="16"/>
-                <w:szCs w:val="16"/>
-              </w:rPr>
-            </w:pPr>
-            <w:r>
-              <w:rPr>
-                <w:sz w:val="16"/>
-                <w:szCs w:val="16"/>
-              </w:rPr>
-              <w:t xml:space="preserve">Free, premium e </w:t>
-            </w:r>
-            <w:r>
-              <w:rPr>
-                <w:sz w:val="16"/>
-                <w:szCs w:val="16"/>
-                <w:lang w:val="en-GB"/>
-              </w:rPr>
-              <w:t>gold</w:t>
-            </w:r>
-          </w:p>
-        </w:tc>
-      </w:tr>
-      <w:tr>
-        <w:tc>
-          <w:tcPr>
-            <w:tcW w:w="9629" w:type="dxa"/>
-            <w:gridSpan w:val="2"/>
-            <w:tcBorders>
-              <w:top w:val="outset" w:sz="6" w:space="0" w:color="000000"/>
-              <w:left w:val="outset" w:sz="6" w:space="0" w:color="000000"/>
-              <w:bottom w:val="outset" w:sz="6" w:space="0" w:color="000000"/>
-              <w:right w:val="outset" w:sz="6" w:space="0" w:color="000000"/>
-            </w:tcBorders>
-          </w:tcPr>
-          <w:p>
-            <w:pPr>
-              <w:spacing w:beforeAutospacing="1"/>
-              <w:jc w:val="center"/>
-              <w:rPr>
-                <w:sz w:val="16"/>
-                <w:szCs w:val="16"/>
-              </w:rPr>
-            </w:pPr>
-            <w:r>
-              <w:rPr>
-                <w:b/>
-                <w:bCs/>
-                <w:sz w:val="16"/>
-                <w:szCs w:val="16"/>
-              </w:rPr>
-              <w:t>Sotto requisiti</w:t>
-            </w:r>
-          </w:p>
-        </w:tc>
-      </w:tr>
-      <w:tr>
-        <w:tc>
-          <w:tcPr>
-            <w:tcW w:w="1945" w:type="dxa"/>
-            <w:tcBorders>
-              <w:top w:val="outset" w:sz="6" w:space="0" w:color="000000"/>
-              <w:left w:val="outset" w:sz="6" w:space="0" w:color="000000"/>
-              <w:bottom w:val="outset" w:sz="6" w:space="0" w:color="000000"/>
-              <w:right w:val="outset" w:sz="6" w:space="0" w:color="000000"/>
-            </w:tcBorders>
-          </w:tcPr>
-          <w:p>
-            <w:pPr>
-              <w:spacing w:beforeAutospacing="1"/>
-              <w:rPr>
-                <w:b/>
-                <w:sz w:val="16"/>
-                <w:szCs w:val="16"/>
-              </w:rPr>
-            </w:pPr>
-            <w:r>
-              <w:rPr>
-                <w:b/>
-                <w:bCs/>
-                <w:sz w:val="16"/>
-                <w:szCs w:val="16"/>
-              </w:rPr>
-              <w:t>001</w:t>
-            </w:r>
-          </w:p>
-        </w:tc>
-        <w:tc>
-          <w:tcPr>
-            <w:tcW w:w="7684" w:type="dxa"/>
-            <w:tcBorders>
-              <w:top w:val="outset" w:sz="6" w:space="0" w:color="000000"/>
-              <w:left w:val="outset" w:sz="6" w:space="0" w:color="000000"/>
-              <w:bottom w:val="outset" w:sz="6" w:space="0" w:color="000000"/>
-              <w:right w:val="outset" w:sz="6" w:space="0" w:color="000000"/>
-            </w:tcBorders>
-          </w:tcPr>
-          <w:p>
-            <w:pPr>
-              <w:spacing w:beforeAutospacing="1"/>
-              <w:rPr>
-                <w:sz w:val="16"/>
-                <w:szCs w:val="16"/>
-              </w:rPr>
-            </w:pPr>
-            <w:r>
-              <w:rPr>
-                <w:sz w:val="16"/>
-                <w:szCs w:val="16"/>
-              </w:rPr>
-              <w:t>P</w:t>
-            </w:r>
-            <w:r>
-              <w:rPr>
-                <w:sz w:val="16"/>
-                <w:szCs w:val="16"/>
-              </w:rPr>
-              <w:t>er utenti non registrati, con un limite 10 immagini al giorno (bisogna implementare un qualche genere di controllo)</w:t>
-            </w:r>
-          </w:p>
-        </w:tc>
-      </w:tr>
-      <w:tr>
-        <w:tc>
-          <w:tcPr>
-            <w:tcW w:w="1945" w:type="dxa"/>
-            <w:tcBorders>
-              <w:top w:val="outset" w:sz="6" w:space="0" w:color="000000"/>
-              <w:left w:val="outset" w:sz="6" w:space="0" w:color="000000"/>
-              <w:bottom w:val="outset" w:sz="6" w:space="0" w:color="000000"/>
-              <w:right w:val="outset" w:sz="6" w:space="0" w:color="000000"/>
-            </w:tcBorders>
-          </w:tcPr>
-          <w:p>
-            <w:pPr>
-              <w:spacing w:beforeAutospacing="1"/>
-              <w:rPr>
-                <w:b/>
-                <w:bCs/>
-                <w:sz w:val="16"/>
-                <w:szCs w:val="16"/>
-              </w:rPr>
-            </w:pPr>
-            <w:r>
-              <w:rPr>
-                <w:b/>
-                <w:bCs/>
-                <w:sz w:val="16"/>
-                <w:szCs w:val="16"/>
-              </w:rPr>
-              <w:t>002</w:t>
-            </w:r>
-          </w:p>
-        </w:tc>
-        <w:tc>
-          <w:tcPr>
-            <w:tcW w:w="7684" w:type="dxa"/>
-            <w:tcBorders>
-              <w:top w:val="outset" w:sz="6" w:space="0" w:color="000000"/>
-              <w:left w:val="outset" w:sz="6" w:space="0" w:color="000000"/>
-              <w:bottom w:val="outset" w:sz="6" w:space="0" w:color="000000"/>
-              <w:right w:val="outset" w:sz="6" w:space="0" w:color="000000"/>
-            </w:tcBorders>
-          </w:tcPr>
-          <w:p>
-            <w:pPr>
-              <w:spacing w:beforeAutospacing="1"/>
-              <w:rPr>
-                <w:sz w:val="16"/>
-                <w:szCs w:val="16"/>
-              </w:rPr>
-            </w:pPr>
-            <w:r>
-              <w:rPr>
-                <w:sz w:val="16"/>
-                <w:szCs w:val="16"/>
-              </w:rPr>
-              <w:t>P</w:t>
-            </w:r>
-            <w:r>
-              <w:rPr>
-                <w:sz w:val="16"/>
-                <w:szCs w:val="16"/>
-              </w:rPr>
-              <w:t>er utenti registrati, con un limite di 50 immagini al giorno</w:t>
-            </w:r>
-          </w:p>
-        </w:tc>
-      </w:tr>
-      <w:tr>
-        <w:tc>
-          <w:tcPr>
-            <w:tcW w:w="1945" w:type="dxa"/>
-            <w:tcBorders>
-              <w:top w:val="outset" w:sz="6" w:space="0" w:color="000000"/>
-              <w:left w:val="outset" w:sz="6" w:space="0" w:color="000000"/>
-              <w:bottom w:val="outset" w:sz="6" w:space="0" w:color="000000"/>
-              <w:right w:val="outset" w:sz="6" w:space="0" w:color="000000"/>
-            </w:tcBorders>
-          </w:tcPr>
-          <w:p>
-            <w:pPr>
-              <w:spacing w:beforeAutospacing="1"/>
-              <w:rPr>
-                <w:b/>
-                <w:bCs/>
-                <w:sz w:val="16"/>
-                <w:szCs w:val="16"/>
-              </w:rPr>
-            </w:pPr>
-            <w:r>
-              <w:rPr>
-                <w:b/>
-                <w:bCs/>
-                <w:sz w:val="16"/>
-                <w:szCs w:val="16"/>
-              </w:rPr>
-              <w:t>003</w:t>
-            </w:r>
-          </w:p>
-        </w:tc>
-        <w:tc>
-          <w:tcPr>
-            <w:tcW w:w="7684" w:type="dxa"/>
-            <w:tcBorders>
-              <w:top w:val="outset" w:sz="6" w:space="0" w:color="000000"/>
-              <w:left w:val="outset" w:sz="6" w:space="0" w:color="000000"/>
-              <w:bottom w:val="outset" w:sz="6" w:space="0" w:color="000000"/>
-              <w:right w:val="outset" w:sz="6" w:space="0" w:color="000000"/>
-            </w:tcBorders>
-          </w:tcPr>
-          <w:p>
-            <w:pPr>
-              <w:spacing w:beforeAutospacing="1"/>
-              <w:rPr>
-                <w:sz w:val="16"/>
-                <w:szCs w:val="16"/>
-              </w:rPr>
-            </w:pPr>
-            <w:r>
-              <w:rPr>
-                <w:sz w:val="16"/>
-                <w:szCs w:val="16"/>
-              </w:rPr>
-              <w:t>P</w:t>
-            </w:r>
-            <w:r>
-              <w:rPr>
-                <w:sz w:val="16"/>
-                <w:szCs w:val="16"/>
-              </w:rPr>
-              <w:t>er utenti registrati paganti, senza alcun limite (non è necessario implementare la parte di pagamento ma, ai fini di presentare qualcosa da vedere, prevedere due tipi di pagamento mensile/annuale)</w:t>
+            <w:tcW w:w="7685" w:type="dxa"/>
+            <w:tcBorders>
+              <w:top w:val="outset" w:sz="6" w:space="0" w:color="000000"/>
+              <w:left w:val="outset" w:sz="6" w:space="0" w:color="000000"/>
+              <w:bottom w:val="outset" w:sz="6" w:space="0" w:color="000000"/>
+              <w:right w:val="outset" w:sz="6" w:space="0" w:color="000000"/>
+            </w:tcBorders>
+          </w:tcPr>
+          <w:p>
+            <w:pPr>
+              <w:spacing w:beforeAutospacing="1"/>
+              <w:rPr>
+                <w:sz w:val="16"/>
+                <w:szCs w:val="16"/>
+              </w:rPr>
+            </w:pPr>
+            <w:r>
+              <w:rPr>
+                <w:sz w:val="16"/>
+                <w:szCs w:val="16"/>
+              </w:rPr>
+              <w:t>Statistiche globali non necessarie</w:t>
             </w:r>
           </w:p>
         </w:tc>
@@ -6684,18 +6441,41 @@
           </w:tcPr>
           <w:p>
             <w:pPr>
-              <w:spacing w:beforeAutospacing="1"/>
-              <w:rPr>
-                <w:sz w:val="16"/>
-                <w:szCs w:val="16"/>
-              </w:rPr>
-            </w:pPr>
-            <w:r>
-              <w:rPr>
-                <w:sz w:val="16"/>
-                <w:szCs w:val="16"/>
-              </w:rPr>
-              <w:t>Servizio da linea di comando</w:t>
+              <w:pStyle w:val="Corpotesto"/>
+              <w:suppressAutoHyphens w:val="0"/>
+              <w:spacing w:after="0"/>
+              <w:rPr>
+                <w:sz w:val="16"/>
+                <w:szCs w:val="16"/>
+              </w:rPr>
+            </w:pPr>
+            <w:r>
+              <w:rPr>
+                <w:sz w:val="16"/>
+                <w:szCs w:val="16"/>
+              </w:rPr>
+              <w:t>C</w:t>
+            </w:r>
+            <w:r>
+              <w:rPr>
+                <w:sz w:val="16"/>
+                <w:szCs w:val="16"/>
+              </w:rPr>
+              <w:t>onteggio</w:t>
+            </w:r>
+            <w:r>
+              <w:rPr>
+                <w:sz w:val="16"/>
+                <w:szCs w:val="16"/>
+              </w:rPr>
+              <w:t xml:space="preserve"> delle im</w:t>
+            </w:r>
+            <w:r>
+              <w:rPr>
+                <w:sz w:val="16"/>
+                <w:szCs w:val="16"/>
+              </w:rPr>
+              <w:t>magini scannerizzate</w:t>
             </w:r>
           </w:p>
         </w:tc>
@@ -6869,7 +6649,35 @@
                 <w:sz w:val="16"/>
                 <w:szCs w:val="16"/>
               </w:rPr>
-              <w:t>Statistiche globali non necessarie</w:t>
+              <w:t xml:space="preserve">Opzionale, conteggio </w:t>
+            </w:r>
+            <w:r>
+              <w:rPr>
+                <w:sz w:val="16"/>
+                <w:szCs w:val="16"/>
+              </w:rPr>
+              <w:t>da</w:t>
+            </w:r>
+            <w:r>
+              <w:rPr>
+                <w:sz w:val="16"/>
+                <w:szCs w:val="16"/>
+              </w:rPr>
+              <w:t>l</w:t>
+            </w:r>
+            <w:r>
+              <w:rPr>
+                <w:sz w:val="16"/>
+                <w:szCs w:val="16"/>
+              </w:rPr>
+              <w:t xml:space="preserve"> browser</w:t>
+            </w:r>
+            <w:r>
+              <w:rPr>
+                <w:sz w:val="16"/>
+                <w:szCs w:val="16"/>
+              </w:rPr>
+              <w:t xml:space="preserve"> utilizzato dall’utente</w:t>
             </w:r>
           </w:p>
         </w:tc>
@@ -6897,13 +6705,13 @@
         </w:numPr>
         <w:ind w:left="578" w:hanging="578"/>
       </w:pPr>
-      <w:bookmarkStart w:id="15" w:name="__RefHeading___Toc1235_2866232661"/>
-      <w:bookmarkStart w:id="16" w:name="_Toc491247133"/>
+      <w:bookmarkStart w:id="14" w:name="__RefHeading___Toc1235_2866232661"/>
+      <w:bookmarkStart w:id="15" w:name="_Toc491247133"/>
+      <w:bookmarkEnd w:id="14"/>
+      <w:r>
+        <w:t>Use case</w:t>
+      </w:r>
       <w:bookmarkEnd w:id="15"/>
-      <w:r>
-        <w:t>Use case</w:t>
-      </w:r>
-      <w:bookmarkEnd w:id="16"/>
     </w:p>
     <w:p>
       <w:pPr>
@@ -6933,14 +6741,15 @@
           <w:numId w:val="2"/>
         </w:numPr>
       </w:pPr>
-      <w:bookmarkStart w:id="17" w:name="__RefHeading___Toc1237_2866232661"/>
-      <w:bookmarkStart w:id="18" w:name="_Toc491247134"/>
+      <w:bookmarkStart w:id="16" w:name="__RefHeading___Toc1237_2866232661"/>
+      <w:bookmarkStart w:id="17" w:name="_Toc491247134"/>
+      <w:bookmarkStart w:id="18" w:name="_GoBack"/>
+      <w:bookmarkEnd w:id="16"/>
+      <w:bookmarkEnd w:id="18"/>
+      <w:r>
+        <w:t>Pianificazione</w:t>
+      </w:r>
       <w:bookmarkEnd w:id="17"/>
-      <w:r>
-        <w:lastRenderedPageBreak/>
-        <w:t>Pianificazione</w:t>
-      </w:r>
-      <w:bookmarkEnd w:id="18"/>
     </w:p>
     <w:p>
       <w:pPr>
@@ -7314,7 +7123,6 @@
       <w:bookmarkStart w:id="29" w:name="_Toc429059808"/>
       <w:bookmarkEnd w:id="27"/>
       <w:r>
-        <w:lastRenderedPageBreak/>
         <w:t>Progettazione</w:t>
       </w:r>
       <w:bookmarkEnd w:id="28"/>
@@ -7402,6 +7210,7 @@
         <w:rPr>
           <w:lang w:val="it-IT"/>
         </w:rPr>
+        <w:lastRenderedPageBreak/>
         <w:t>Gli oggetti/moduli/componenti che lo compongono.</w:t>
       </w:r>
     </w:p>
@@ -9882,11 +9691,19 @@
             <w:rPr>
               <w:lang w:val="it-IT"/>
             </w:rPr>
-            <w:t xml:space="preserve">, Michele </w:t>
+            <w:t xml:space="preserve">, </w:t>
+          </w:r>
+          <w:r>
+            <w:rPr>
+              <w:highlight w:val="yellow"/>
+              <w:lang w:val="it-IT"/>
+            </w:rPr>
+            <w:t xml:space="preserve">Michele </w:t>
           </w:r>
           <w:proofErr w:type="spellStart"/>
           <w:r>
             <w:rPr>
+              <w:highlight w:val="yellow"/>
               <w:lang w:val="it-IT"/>
             </w:rPr>
             <w:t>Tomyslak</w:t>
@@ -10224,7 +10041,7 @@
               <w:rFonts w:cs="Arial"/>
               <w:noProof/>
             </w:rPr>
-            <w:t>8</w:t>
+            <w:t>6</w:t>
           </w:r>
           <w:r>
             <w:rPr>
@@ -10559,6 +10376,119 @@
 <file path=word/numbering.xml><?xml version="1.0" encoding="utf-8"?>
 <w:numbering xmlns:wpc="http://schemas.microsoft.com/office/word/2010/wordprocessingCanvas" xmlns:cx="http://schemas.microsoft.com/office/drawing/2014/chartex" xmlns:cx1="http://schemas.microsoft.com/office/drawing/2015/9/8/chartex" xmlns:mc="http://schemas.openxmlformats.org/markup-compatibility/2006" xmlns:o="urn:schemas-microsoft-com:office:office" xmlns:r="http://schemas.openxmlformats.org/officeDocument/2006/relationships" xmlns:m="http://schemas.openxmlformats.org/officeDocument/2006/math" xmlns:v="urn:schemas-microsoft-com:vml" xmlns:wp14="http://schemas.microsoft.com/office/word/2010/wordprocessingDrawing" xmlns:wp="http://schemas.openxmlformats.org/drawingml/2006/wordprocessingDrawing" xmlns:w10="urn:schemas-microsoft-com:office:word" xmlns:w="http://schemas.openxmlformats.org/wordprocessingml/2006/main" xmlns:w14="http://schemas.microsoft.com/office/word/2010/wordml" xmlns:w15="http://schemas.microsoft.com/office/word/2012/wordml" xmlns:w16se="http://schemas.microsoft.com/office/word/2015/wordml/symex" xmlns:wpg="http://schemas.microsoft.com/office/word/2010/wordprocessingGroup" xmlns:wpi="http://schemas.microsoft.com/office/word/2010/wordprocessingInk" xmlns:wne="http://schemas.microsoft.com/office/word/2006/wordml" xmlns:wps="http://schemas.microsoft.com/office/word/2010/wordprocessingShape" mc:Ignorable="w14 w15 w16se wp14">
   <w:abstractNum w:abstractNumId="0" w15:restartNumberingAfterBreak="0">
+    <w:nsid w:val="00585CC1"/>
+    <w:multiLevelType w:val="hybridMultilevel"/>
+    <w:tmpl w:val="D7DC8B8E"/>
+    <w:lvl w:ilvl="0" w:tplc="08100001">
+      <w:start w:val="1"/>
+      <w:numFmt w:val="bullet"/>
+      <w:lvlText w:val=""/>
+      <w:lvlJc w:val="left"/>
+      <w:pPr>
+        <w:ind w:left="1146" w:hanging="360"/>
+      </w:pPr>
+      <w:rPr>
+        <w:rFonts w:ascii="Symbol" w:hAnsi="Symbol" w:hint="default"/>
+      </w:rPr>
+    </w:lvl>
+    <w:lvl w:ilvl="1" w:tplc="08100003">
+      <w:start w:val="1"/>
+      <w:numFmt w:val="bullet"/>
+      <w:lvlText w:val="o"/>
+      <w:lvlJc w:val="left"/>
+      <w:pPr>
+        <w:ind w:left="1866" w:hanging="360"/>
+      </w:pPr>
+      <w:rPr>
+        <w:rFonts w:ascii="Courier New" w:hAnsi="Courier New" w:cs="Courier New" w:hint="default"/>
+      </w:rPr>
+    </w:lvl>
+    <w:lvl w:ilvl="2" w:tplc="08100005" w:tentative="1">
+      <w:start w:val="1"/>
+      <w:numFmt w:val="bullet"/>
+      <w:lvlText w:val=""/>
+      <w:lvlJc w:val="left"/>
+      <w:pPr>
+        <w:ind w:left="2586" w:hanging="360"/>
+      </w:pPr>
+      <w:rPr>
+        <w:rFonts w:ascii="Wingdings" w:hAnsi="Wingdings" w:hint="default"/>
+      </w:rPr>
+    </w:lvl>
+    <w:lvl w:ilvl="3" w:tplc="08100001" w:tentative="1">
+      <w:start w:val="1"/>
+      <w:numFmt w:val="bullet"/>
+      <w:lvlText w:val=""/>
+      <w:lvlJc w:val="left"/>
+      <w:pPr>
+        <w:ind w:left="3306" w:hanging="360"/>
+      </w:pPr>
+      <w:rPr>
+        <w:rFonts w:ascii="Symbol" w:hAnsi="Symbol" w:hint="default"/>
+      </w:rPr>
+    </w:lvl>
+    <w:lvl w:ilvl="4" w:tplc="08100003" w:tentative="1">
+      <w:start w:val="1"/>
+      <w:numFmt w:val="bullet"/>
+      <w:lvlText w:val="o"/>
+      <w:lvlJc w:val="left"/>
+      <w:pPr>
+        <w:ind w:left="4026" w:hanging="360"/>
+      </w:pPr>
+      <w:rPr>
+        <w:rFonts w:ascii="Courier New" w:hAnsi="Courier New" w:cs="Courier New" w:hint="default"/>
+      </w:rPr>
+    </w:lvl>
+    <w:lvl w:ilvl="5" w:tplc="08100005" w:tentative="1">
+      <w:start w:val="1"/>
+      <w:numFmt w:val="bullet"/>
+      <w:lvlText w:val=""/>
+      <w:lvlJc w:val="left"/>
+      <w:pPr>
+        <w:ind w:left="4746" w:hanging="360"/>
+      </w:pPr>
+      <w:rPr>
+        <w:rFonts w:ascii="Wingdings" w:hAnsi="Wingdings" w:hint="default"/>
+      </w:rPr>
+    </w:lvl>
+    <w:lvl w:ilvl="6" w:tplc="08100001" w:tentative="1">
+      <w:start w:val="1"/>
+      <w:numFmt w:val="bullet"/>
+      <w:lvlText w:val=""/>
+      <w:lvlJc w:val="left"/>
+      <w:pPr>
+        <w:ind w:left="5466" w:hanging="360"/>
+      </w:pPr>
+      <w:rPr>
+        <w:rFonts w:ascii="Symbol" w:hAnsi="Symbol" w:hint="default"/>
+      </w:rPr>
+    </w:lvl>
+    <w:lvl w:ilvl="7" w:tplc="08100003" w:tentative="1">
+      <w:start w:val="1"/>
+      <w:numFmt w:val="bullet"/>
+      <w:lvlText w:val="o"/>
+      <w:lvlJc w:val="left"/>
+      <w:pPr>
+        <w:ind w:left="6186" w:hanging="360"/>
+      </w:pPr>
+      <w:rPr>
+        <w:rFonts w:ascii="Courier New" w:hAnsi="Courier New" w:cs="Courier New" w:hint="default"/>
+      </w:rPr>
+    </w:lvl>
+    <w:lvl w:ilvl="8" w:tplc="08100005" w:tentative="1">
+      <w:start w:val="1"/>
+      <w:numFmt w:val="bullet"/>
+      <w:lvlText w:val=""/>
+      <w:lvlJc w:val="left"/>
+      <w:pPr>
+        <w:ind w:left="6906" w:hanging="360"/>
+      </w:pPr>
+      <w:rPr>
+        <w:rFonts w:ascii="Wingdings" w:hAnsi="Wingdings" w:hint="default"/>
+      </w:rPr>
+    </w:lvl>
+  </w:abstractNum>
+  <w:abstractNum w:abstractNumId="1" w15:restartNumberingAfterBreak="0">
     <w:nsid w:val="030D2F3F"/>
     <w:multiLevelType w:val="multilevel"/>
     <w:tmpl w:val="A2E809D4"/>
@@ -10698,7 +10628,7 @@
       </w:rPr>
     </w:lvl>
   </w:abstractNum>
-  <w:abstractNum w:abstractNumId="1" w15:restartNumberingAfterBreak="0">
+  <w:abstractNum w:abstractNumId="2" w15:restartNumberingAfterBreak="0">
     <w:nsid w:val="07F451C5"/>
     <w:multiLevelType w:val="multilevel"/>
     <w:tmpl w:val="7F30B208"/>
@@ -10811,7 +10741,7 @@
       </w:pPr>
     </w:lvl>
   </w:abstractNum>
-  <w:abstractNum w:abstractNumId="2" w15:restartNumberingAfterBreak="0">
+  <w:abstractNum w:abstractNumId="3" w15:restartNumberingAfterBreak="0">
     <w:nsid w:val="0AD7789D"/>
     <w:multiLevelType w:val="multilevel"/>
     <w:tmpl w:val="E4C4EBA4"/>
@@ -10951,7 +10881,7 @@
       </w:rPr>
     </w:lvl>
   </w:abstractNum>
-  <w:abstractNum w:abstractNumId="3" w15:restartNumberingAfterBreak="0">
+  <w:abstractNum w:abstractNumId="4" w15:restartNumberingAfterBreak="0">
     <w:nsid w:val="24B85E0F"/>
     <w:multiLevelType w:val="multilevel"/>
     <w:tmpl w:val="5DAE36E2"/>
@@ -11064,7 +10994,7 @@
       </w:pPr>
     </w:lvl>
   </w:abstractNum>
-  <w:abstractNum w:abstractNumId="4" w15:restartNumberingAfterBreak="0">
+  <w:abstractNum w:abstractNumId="5" w15:restartNumberingAfterBreak="0">
     <w:nsid w:val="2BB866F2"/>
     <w:multiLevelType w:val="multilevel"/>
     <w:tmpl w:val="54443D20"/>
@@ -11180,7 +11110,7 @@
       </w:pPr>
     </w:lvl>
   </w:abstractNum>
-  <w:abstractNum w:abstractNumId="5" w15:restartNumberingAfterBreak="0">
+  <w:abstractNum w:abstractNumId="6" w15:restartNumberingAfterBreak="0">
     <w:nsid w:val="2BFE79E0"/>
     <w:multiLevelType w:val="multilevel"/>
     <w:tmpl w:val="D472A964"/>
@@ -11320,7 +11250,7 @@
       </w:rPr>
     </w:lvl>
   </w:abstractNum>
-  <w:abstractNum w:abstractNumId="6" w15:restartNumberingAfterBreak="0">
+  <w:abstractNum w:abstractNumId="7" w15:restartNumberingAfterBreak="0">
     <w:nsid w:val="364065D7"/>
     <w:multiLevelType w:val="multilevel"/>
     <w:tmpl w:val="4CB2BD00"/>
@@ -11460,7 +11390,7 @@
       </w:rPr>
     </w:lvl>
   </w:abstractNum>
-  <w:abstractNum w:abstractNumId="7" w15:restartNumberingAfterBreak="0">
+  <w:abstractNum w:abstractNumId="8" w15:restartNumberingAfterBreak="0">
     <w:nsid w:val="38EA188F"/>
     <w:multiLevelType w:val="multilevel"/>
     <w:tmpl w:val="D1AA26BE"/>
@@ -11573,7 +11503,7 @@
       </w:pPr>
     </w:lvl>
   </w:abstractNum>
-  <w:abstractNum w:abstractNumId="8" w15:restartNumberingAfterBreak="0">
+  <w:abstractNum w:abstractNumId="9" w15:restartNumberingAfterBreak="0">
     <w:nsid w:val="398E35B8"/>
     <w:multiLevelType w:val="multilevel"/>
     <w:tmpl w:val="193C8CD6"/>
@@ -11686,7 +11616,7 @@
       </w:pPr>
     </w:lvl>
   </w:abstractNum>
-  <w:abstractNum w:abstractNumId="9" w15:restartNumberingAfterBreak="0">
+  <w:abstractNum w:abstractNumId="10" w15:restartNumberingAfterBreak="0">
     <w:nsid w:val="3C8B5603"/>
     <w:multiLevelType w:val="multilevel"/>
     <w:tmpl w:val="E2184F2A"/>
@@ -11826,7 +11756,7 @@
       </w:rPr>
     </w:lvl>
   </w:abstractNum>
-  <w:abstractNum w:abstractNumId="10" w15:restartNumberingAfterBreak="0">
+  <w:abstractNum w:abstractNumId="11" w15:restartNumberingAfterBreak="0">
     <w:nsid w:val="44C57AAC"/>
     <w:multiLevelType w:val="multilevel"/>
     <w:tmpl w:val="E71CCCF2"/>
@@ -11966,7 +11896,7 @@
       </w:rPr>
     </w:lvl>
   </w:abstractNum>
-  <w:abstractNum w:abstractNumId="11" w15:restartNumberingAfterBreak="0">
+  <w:abstractNum w:abstractNumId="12" w15:restartNumberingAfterBreak="0">
     <w:nsid w:val="523220A6"/>
     <w:multiLevelType w:val="multilevel"/>
     <w:tmpl w:val="8C0408CE"/>
@@ -12106,7 +12036,7 @@
       </w:rPr>
     </w:lvl>
   </w:abstractNum>
-  <w:abstractNum w:abstractNumId="12" w15:restartNumberingAfterBreak="0">
+  <w:abstractNum w:abstractNumId="13" w15:restartNumberingAfterBreak="0">
     <w:nsid w:val="5CB4335D"/>
     <w:multiLevelType w:val="multilevel"/>
     <w:tmpl w:val="4AB67DA4"/>
@@ -12246,7 +12176,7 @@
       </w:rPr>
     </w:lvl>
   </w:abstractNum>
-  <w:abstractNum w:abstractNumId="13" w15:restartNumberingAfterBreak="0">
+  <w:abstractNum w:abstractNumId="14" w15:restartNumberingAfterBreak="0">
     <w:nsid w:val="7785013A"/>
     <w:multiLevelType w:val="multilevel"/>
     <w:tmpl w:val="90C2FE38"/>
@@ -12368,7 +12298,7 @@
       </w:pPr>
     </w:lvl>
   </w:abstractNum>
-  <w:abstractNum w:abstractNumId="14" w15:restartNumberingAfterBreak="0">
+  <w:abstractNum w:abstractNumId="15" w15:restartNumberingAfterBreak="0">
     <w:nsid w:val="78157D7F"/>
     <w:multiLevelType w:val="multilevel"/>
     <w:tmpl w:val="7EFCF354"/>
@@ -12485,49 +12415,52 @@
     </w:lvl>
   </w:abstractNum>
   <w:num w:numId="1">
+    <w:abstractNumId w:val="14"/>
+  </w:num>
+  <w:num w:numId="2">
+    <w:abstractNumId w:val="9"/>
+  </w:num>
+  <w:num w:numId="3">
+    <w:abstractNumId w:val="10"/>
+  </w:num>
+  <w:num w:numId="4">
+    <w:abstractNumId w:val="7"/>
+  </w:num>
+  <w:num w:numId="5">
+    <w:abstractNumId w:val="6"/>
+  </w:num>
+  <w:num w:numId="6">
+    <w:abstractNumId w:val="1"/>
+  </w:num>
+  <w:num w:numId="7">
+    <w:abstractNumId w:val="5"/>
+  </w:num>
+  <w:num w:numId="8">
+    <w:abstractNumId w:val="4"/>
+  </w:num>
+  <w:num w:numId="9">
+    <w:abstractNumId w:val="15"/>
+  </w:num>
+  <w:num w:numId="10">
+    <w:abstractNumId w:val="8"/>
+  </w:num>
+  <w:num w:numId="11">
+    <w:abstractNumId w:val="11"/>
+  </w:num>
+  <w:num w:numId="12">
+    <w:abstractNumId w:val="3"/>
+  </w:num>
+  <w:num w:numId="13">
     <w:abstractNumId w:val="13"/>
   </w:num>
-  <w:num w:numId="2">
-    <w:abstractNumId w:val="8"/>
+  <w:num w:numId="14">
+    <w:abstractNumId w:val="12"/>
   </w:num>
-  <w:num w:numId="3">
-    <w:abstractNumId w:val="9"/>
-  </w:num>
-  <w:num w:numId="4">
-    <w:abstractNumId w:val="6"/>
-  </w:num>
-  <w:num w:numId="5">
-    <w:abstractNumId w:val="5"/>
-  </w:num>
-  <w:num w:numId="6">
-    <w:abstractNumId w:val="0"/>
-  </w:num>
-  <w:num w:numId="7">
-    <w:abstractNumId w:val="4"/>
-  </w:num>
-  <w:num w:numId="8">
-    <w:abstractNumId w:val="3"/>
-  </w:num>
-  <w:num w:numId="9">
-    <w:abstractNumId w:val="14"/>
-  </w:num>
-  <w:num w:numId="10">
-    <w:abstractNumId w:val="7"/>
-  </w:num>
-  <w:num w:numId="11">
-    <w:abstractNumId w:val="10"/>
-  </w:num>
-  <w:num w:numId="12">
+  <w:num w:numId="15">
     <w:abstractNumId w:val="2"/>
   </w:num>
-  <w:num w:numId="13">
-    <w:abstractNumId w:val="12"/>
-  </w:num>
-  <w:num w:numId="14">
-    <w:abstractNumId w:val="11"/>
-  </w:num>
-  <w:num w:numId="15">
-    <w:abstractNumId w:val="1"/>
+  <w:num w:numId="16">
+    <w:abstractNumId w:val="0"/>
   </w:num>
 </w:numbering>
 </file>
@@ -13214,7 +13147,6 @@
     <w:name w:val="Corpo testo Carattere"/>
     <w:link w:val="Corpotesto"/>
     <w:uiPriority w:val="99"/>
-    <w:semiHidden/>
     <w:qFormat/>
     <w:rsid w:val="005048DB"/>
     <w:rPr>
@@ -13246,7 +13178,6 @@
     <w:basedOn w:val="Normale"/>
     <w:link w:val="CorpotestoCarattere"/>
     <w:uiPriority w:val="99"/>
-    <w:semiHidden/>
     <w:unhideWhenUsed/>
     <w:rsid w:val="005048DB"/>
     <w:pPr>
@@ -13798,7 +13729,7 @@
 </file>
 
 <file path=customXml/itemProps1.xml><?xml version="1.0" encoding="utf-8"?>
-<ds:datastoreItem xmlns:ds="http://schemas.openxmlformats.org/officeDocument/2006/customXml" ds:itemID="{47EFB2AB-AB91-4FA1-87A9-057A01141502}">
+<ds:datastoreItem xmlns:ds="http://schemas.openxmlformats.org/officeDocument/2006/customXml" ds:itemID="{85913576-A338-4D26-9538-AD2CE770C1C2}">
   <ds:schemaRefs>
     <ds:schemaRef ds:uri="http://schemas.openxmlformats.org/officeDocument/2006/bibliography"/>
   </ds:schemaRefs>

</xml_diff>